<commit_message>
ADD LIST OF FIG , TABLES
</commit_message>
<xml_diff>
--- a/Docs/Head.docx
+++ b/Docs/Head.docx
@@ -420,7 +420,7 @@
           <w:rFonts w:ascii="Times New Roman" w:hAnsi="Times New Roman" w:cs="Times New Roman"/>
           <w:szCs w:val="24"/>
         </w:rPr>
-        <w:t>December 2019</w:t>
+        <w:t>August 2020</w:t>
       </w:r>
     </w:p>
     <w:p>
@@ -818,6 +818,12 @@
         </w:rPr>
         <w:t>aila</w:t>
       </w:r>
+      <w:r>
+        <w:rPr>
+          <w:rFonts w:ascii="Times New Roman" w:hAnsi="Times New Roman" w:cs="Times New Roman"/>
+        </w:rPr>
+        <w:t xml:space="preserve"> N N</w:t>
+      </w:r>
     </w:p>
     <w:p>
       <w:pPr>
@@ -1237,36 +1243,8 @@
         </w:rPr>
         <w:t>viii</w:t>
       </w:r>
-    </w:p>
-    <w:p>
-      <w:pPr>
-        <w:ind w:left="78"/>
-        <w:rPr>
-          <w:rFonts w:ascii="Times New Roman" w:hAnsi="Times New Roman" w:cs="Times New Roman"/>
-          <w:szCs w:val="24"/>
-        </w:rPr>
-      </w:pPr>
-      <w:r>
-        <w:rPr>
-          <w:rFonts w:ascii="Times New Roman" w:hAnsi="Times New Roman" w:cs="Times New Roman"/>
-          <w:szCs w:val="24"/>
-        </w:rPr>
-        <w:t>LIST OF ABBREVIATIONS………………………………………</w:t>
-      </w:r>
-      <w:r>
-        <w:rPr>
-          <w:rFonts w:ascii="Times New Roman" w:hAnsi="Times New Roman" w:cs="Times New Roman"/>
-          <w:szCs w:val="24"/>
-        </w:rPr>
-        <w:t>......</w:t>
-      </w:r>
-      <w:r>
-        <w:rPr>
-          <w:rFonts w:ascii="Times New Roman" w:hAnsi="Times New Roman" w:cs="Times New Roman"/>
-          <w:szCs w:val="24"/>
-        </w:rPr>
-        <w:t>……….       ix</w:t>
-      </w:r>
+      <w:bookmarkStart w:id="0" w:name="_GoBack"/>
+      <w:bookmarkEnd w:id="0"/>
     </w:p>
     <w:tbl>
       <w:tblPr>
@@ -2532,8 +2510,6 @@
                 <w:szCs w:val="24"/>
               </w:rPr>
             </w:pPr>
-            <w:bookmarkStart w:id="0" w:name="_GoBack"/>
-            <w:bookmarkEnd w:id="0"/>
             <w:r>
               <w:rPr>
                 <w:rFonts w:ascii="Times New Roman" w:hAnsi="Times New Roman" w:cs="Times New Roman"/>
@@ -3562,7 +3538,6 @@
                 <w:rFonts w:ascii="Times New Roman" w:hAnsi="Times New Roman" w:cs="Times New Roman"/>
                 <w:szCs w:val="24"/>
               </w:rPr>
-              <w:lastRenderedPageBreak/>
               <w:t xml:space="preserve">   </w:t>
             </w:r>
             <w:r>
@@ -4508,33 +4483,2043 @@
     </w:p>
     <w:p>
       <w:pPr>
+        <w:spacing w:line="360" w:lineRule="auto"/>
+        <w:ind w:left="0" w:firstLine="0"/>
         <w:jc w:val="center"/>
         <w:rPr>
           <w:rFonts w:ascii="Times New Roman" w:hAnsi="Times New Roman" w:cs="Times New Roman"/>
           <w:b/>
+          <w:szCs w:val="24"/>
         </w:rPr>
       </w:pPr>
       <w:r>
         <w:rPr>
           <w:rFonts w:ascii="Times New Roman" w:hAnsi="Times New Roman" w:cs="Times New Roman"/>
           <w:b/>
+          <w:szCs w:val="24"/>
         </w:rPr>
         <w:lastRenderedPageBreak/>
-        <w:t>Abstract</w:t>
-      </w:r>
-    </w:p>
-    <w:p>
-      <w:pPr>
-        <w:rPr>
-          <w:rFonts w:ascii="Times New Roman" w:hAnsi="Times New Roman" w:cs="Times New Roman"/>
-        </w:rPr>
-      </w:pPr>
-    </w:p>
-    <w:p>
-      <w:pPr>
+        <w:t>ACKNOWLEDGEMENT</w:t>
+      </w:r>
+    </w:p>
+    <w:p>
+      <w:pPr>
+        <w:spacing w:line="360" w:lineRule="auto"/>
+        <w:ind w:left="0"/>
+        <w:jc w:val="center"/>
+        <w:rPr>
+          <w:rFonts w:ascii="Times New Roman" w:hAnsi="Times New Roman" w:cs="Times New Roman"/>
+          <w:b/>
+          <w:szCs w:val="24"/>
+        </w:rPr>
+      </w:pPr>
+    </w:p>
+    <w:p>
+      <w:pPr>
+        <w:spacing w:after="0" w:line="360" w:lineRule="auto"/>
         <w:ind w:left="0" w:firstLine="1440"/>
         <w:rPr>
           <w:rFonts w:ascii="Times New Roman" w:hAnsi="Times New Roman" w:cs="Times New Roman"/>
+          <w:szCs w:val="24"/>
+        </w:rPr>
+      </w:pPr>
+      <w:r>
+        <w:rPr>
+          <w:rFonts w:ascii="Times New Roman" w:hAnsi="Times New Roman" w:cs="Times New Roman"/>
+          <w:szCs w:val="24"/>
+        </w:rPr>
+        <w:t>I would like to express my gratitude to God for giving me good health and better courage to accomplish this project successfully.</w:t>
+      </w:r>
+    </w:p>
+    <w:p>
+      <w:pPr>
+        <w:spacing w:after="0" w:line="360" w:lineRule="auto"/>
+        <w:ind w:left="0" w:firstLine="1440"/>
+        <w:rPr>
+          <w:rFonts w:ascii="Times New Roman" w:hAnsi="Times New Roman" w:cs="Times New Roman"/>
+          <w:b/>
+          <w:szCs w:val="24"/>
+        </w:rPr>
+      </w:pPr>
+      <w:r>
+        <w:rPr>
+          <w:rFonts w:ascii="Times New Roman" w:hAnsi="Times New Roman" w:cs="Times New Roman"/>
+          <w:szCs w:val="24"/>
+        </w:rPr>
+        <w:t xml:space="preserve">I express my sincere gratitude to the Director </w:t>
+      </w:r>
+      <w:r>
+        <w:rPr>
+          <w:rFonts w:ascii="Times New Roman" w:hAnsi="Times New Roman" w:cs="Times New Roman"/>
+          <w:b/>
+          <w:szCs w:val="24"/>
+        </w:rPr>
+        <w:t>P</w:t>
+      </w:r>
+      <w:r>
+        <w:rPr>
+          <w:rFonts w:ascii="Times New Roman" w:hAnsi="Times New Roman" w:cs="Times New Roman"/>
+          <w:b/>
+          <w:szCs w:val="24"/>
+        </w:rPr>
+        <w:t>rof. (Dr.) Sirajudeen M,</w:t>
+      </w:r>
+      <w:r>
+        <w:rPr>
+          <w:rFonts w:ascii="Times New Roman" w:hAnsi="Times New Roman" w:cs="Times New Roman"/>
+          <w:szCs w:val="24"/>
+        </w:rPr>
+        <w:t xml:space="preserve"> for proving me an opportunity for doing this project work.</w:t>
+      </w:r>
+    </w:p>
+    <w:p>
+      <w:pPr>
+        <w:spacing w:after="0" w:line="360" w:lineRule="auto"/>
+        <w:ind w:left="0" w:firstLine="1440"/>
+        <w:rPr>
+          <w:rFonts w:ascii="Times New Roman" w:hAnsi="Times New Roman" w:cs="Times New Roman"/>
+          <w:szCs w:val="24"/>
+        </w:rPr>
+      </w:pPr>
+      <w:r>
+        <w:rPr>
+          <w:rFonts w:ascii="Times New Roman" w:hAnsi="Times New Roman" w:cs="Times New Roman"/>
+          <w:szCs w:val="24"/>
+        </w:rPr>
+        <w:t xml:space="preserve">Special thanks to </w:t>
+      </w:r>
+      <w:r>
+        <w:rPr>
+          <w:rFonts w:ascii="Times New Roman" w:hAnsi="Times New Roman" w:cs="Times New Roman"/>
+          <w:b/>
+          <w:szCs w:val="24"/>
+        </w:rPr>
+        <w:t xml:space="preserve">Mr RAJESH.S, </w:t>
+      </w:r>
+      <w:r>
+        <w:rPr>
+          <w:rFonts w:ascii="Times New Roman" w:hAnsi="Times New Roman" w:cs="Times New Roman"/>
+          <w:szCs w:val="24"/>
+        </w:rPr>
+        <w:t>Associate Professor, Head</w:t>
+      </w:r>
+      <w:r>
+        <w:rPr>
+          <w:rFonts w:ascii="Times New Roman" w:hAnsi="Times New Roman" w:cs="Times New Roman"/>
+          <w:szCs w:val="24"/>
+        </w:rPr>
+        <w:t xml:space="preserve"> of Department for his expert and valuable advice, inspiration and facilities rendered throughout for successful completion of the project.</w:t>
+      </w:r>
+    </w:p>
+    <w:p>
+      <w:pPr>
+        <w:spacing w:after="0" w:line="360" w:lineRule="auto"/>
+        <w:ind w:left="0" w:firstLine="1440"/>
+        <w:rPr>
+          <w:rFonts w:ascii="Times New Roman" w:hAnsi="Times New Roman" w:cs="Times New Roman"/>
+          <w:szCs w:val="24"/>
+        </w:rPr>
+      </w:pPr>
+      <w:r>
+        <w:rPr>
+          <w:rFonts w:ascii="Times New Roman" w:hAnsi="Times New Roman" w:cs="Times New Roman"/>
+          <w:szCs w:val="24"/>
+        </w:rPr>
+        <w:t xml:space="preserve">I take this opportunity to express my sincere gratitude and indebtedness to my internal guide </w:t>
+      </w:r>
+      <w:r>
+        <w:rPr>
+          <w:rFonts w:ascii="Times New Roman" w:hAnsi="Times New Roman" w:cs="Times New Roman"/>
+          <w:b/>
+          <w:szCs w:val="24"/>
+        </w:rPr>
+        <w:t xml:space="preserve">Mrs </w:t>
+      </w:r>
+      <w:r>
+        <w:rPr>
+          <w:rFonts w:ascii="Times New Roman" w:hAnsi="Times New Roman" w:cs="Times New Roman"/>
+          <w:b/>
+          <w:szCs w:val="24"/>
+        </w:rPr>
+        <w:t>NAILA N N</w:t>
+      </w:r>
+      <w:r>
+        <w:rPr>
+          <w:rFonts w:ascii="Times New Roman" w:hAnsi="Times New Roman" w:cs="Times New Roman"/>
+          <w:b/>
+          <w:szCs w:val="24"/>
+        </w:rPr>
+        <w:t xml:space="preserve">, </w:t>
+      </w:r>
+      <w:r>
+        <w:rPr>
+          <w:rFonts w:ascii="Times New Roman" w:hAnsi="Times New Roman" w:cs="Times New Roman"/>
+          <w:szCs w:val="24"/>
+        </w:rPr>
+        <w:t>Assistant Professor, Department of MCA for providing all possible fruitful discussions to make this project be a success</w:t>
+      </w:r>
+    </w:p>
+    <w:p>
+      <w:pPr>
+        <w:spacing w:after="0" w:line="360" w:lineRule="auto"/>
+        <w:ind w:left="0" w:firstLine="1440"/>
+        <w:rPr>
+          <w:rFonts w:ascii="Times New Roman" w:hAnsi="Times New Roman" w:cs="Times New Roman"/>
+          <w:szCs w:val="24"/>
+        </w:rPr>
+      </w:pPr>
+      <w:r>
+        <w:rPr>
+          <w:rFonts w:ascii="Times New Roman" w:hAnsi="Times New Roman" w:cs="Times New Roman"/>
+          <w:szCs w:val="24"/>
+        </w:rPr>
+        <w:t>Special thanks to Mr</w:t>
+      </w:r>
+      <w:r>
+        <w:rPr>
+          <w:rFonts w:ascii="Times New Roman" w:hAnsi="Times New Roman" w:cs="Times New Roman"/>
+          <w:szCs w:val="24"/>
+        </w:rPr>
+        <w:t xml:space="preserve"> Anshad </w:t>
+      </w:r>
+      <w:r>
+        <w:rPr>
+          <w:rFonts w:ascii="Times New Roman" w:hAnsi="Times New Roman" w:cs="Times New Roman"/>
+          <w:szCs w:val="24"/>
+        </w:rPr>
+        <w:t>Software developers who support me a lot for the successful completion of the project</w:t>
+      </w:r>
+      <w:r>
+        <w:rPr>
+          <w:rFonts w:ascii="Times New Roman" w:hAnsi="Times New Roman" w:cs="Times New Roman"/>
+          <w:szCs w:val="24"/>
+        </w:rPr>
+        <w:t>.</w:t>
+      </w:r>
+    </w:p>
+    <w:p>
+      <w:pPr>
+        <w:spacing w:after="0" w:line="360" w:lineRule="auto"/>
+        <w:ind w:left="0" w:firstLine="1440"/>
+        <w:rPr>
+          <w:rFonts w:ascii="Times New Roman" w:hAnsi="Times New Roman" w:cs="Times New Roman"/>
+          <w:szCs w:val="24"/>
+        </w:rPr>
+      </w:pPr>
+      <w:r>
+        <w:rPr>
+          <w:rFonts w:ascii="Times New Roman" w:hAnsi="Times New Roman" w:cs="Times New Roman"/>
+          <w:szCs w:val="24"/>
+        </w:rPr>
+        <w:t>With great pleasure I may record my deep gratitude to my parents, frie</w:t>
+      </w:r>
+      <w:r>
+        <w:rPr>
+          <w:rFonts w:ascii="Times New Roman" w:hAnsi="Times New Roman" w:cs="Times New Roman"/>
+          <w:szCs w:val="24"/>
+        </w:rPr>
+        <w:t xml:space="preserve">nds and to all staff members of </w:t>
+      </w:r>
+      <w:r>
+        <w:rPr>
+          <w:rFonts w:ascii="Times New Roman" w:hAnsi="Times New Roman" w:cs="Times New Roman"/>
+          <w:b/>
+          <w:szCs w:val="24"/>
+        </w:rPr>
+        <w:t xml:space="preserve">MCA Department </w:t>
+      </w:r>
+      <w:r>
+        <w:rPr>
+          <w:rFonts w:ascii="Times New Roman" w:hAnsi="Times New Roman" w:cs="Times New Roman"/>
+          <w:szCs w:val="24"/>
+        </w:rPr>
+        <w:t>for the immensurable help rendered to me during the course of the project.</w:t>
+      </w:r>
+    </w:p>
+    <w:p>
+      <w:pPr>
+        <w:spacing w:line="360" w:lineRule="auto"/>
+        <w:ind w:left="850"/>
+        <w:rPr>
+          <w:rFonts w:ascii="Times New Roman" w:hAnsi="Times New Roman" w:cs="Times New Roman"/>
+          <w:szCs w:val="24"/>
+        </w:rPr>
+      </w:pPr>
+    </w:p>
+    <w:p>
+      <w:pPr>
+        <w:spacing w:line="360" w:lineRule="auto"/>
+        <w:ind w:left="850"/>
+        <w:jc w:val="center"/>
+        <w:rPr>
+          <w:rFonts w:ascii="Times New Roman" w:hAnsi="Times New Roman" w:cs="Times New Roman"/>
+          <w:b/>
+          <w:szCs w:val="24"/>
+        </w:rPr>
+      </w:pPr>
+      <w:r>
+        <w:rPr>
+          <w:rFonts w:ascii="Times New Roman" w:hAnsi="Times New Roman" w:cs="Times New Roman"/>
+          <w:b/>
+          <w:szCs w:val="24"/>
+        </w:rPr>
+        <w:t xml:space="preserve">                                                                </w:t>
+      </w:r>
+      <w:r>
+        <w:rPr>
+          <w:rFonts w:ascii="Times New Roman" w:hAnsi="Times New Roman" w:cs="Times New Roman"/>
+          <w:b/>
+          <w:szCs w:val="24"/>
+        </w:rPr>
+        <w:tab/>
+      </w:r>
+      <w:r>
+        <w:rPr>
+          <w:rFonts w:ascii="Times New Roman" w:hAnsi="Times New Roman" w:cs="Times New Roman"/>
+          <w:b/>
+          <w:szCs w:val="24"/>
+        </w:rPr>
+        <w:tab/>
+      </w:r>
+      <w:r>
+        <w:rPr>
+          <w:rFonts w:ascii="Times New Roman" w:hAnsi="Times New Roman" w:cs="Times New Roman"/>
+          <w:b/>
+          <w:szCs w:val="24"/>
+        </w:rPr>
+        <w:t>AKHIL M S</w:t>
+      </w:r>
+    </w:p>
+    <w:p>
+      <w:pPr>
+        <w:spacing w:after="160" w:line="259" w:lineRule="auto"/>
+        <w:ind w:left="0" w:firstLine="0"/>
+        <w:jc w:val="left"/>
+        <w:rPr>
+          <w:rFonts w:ascii="Times New Roman" w:hAnsi="Times New Roman" w:cs="Times New Roman"/>
+          <w:b/>
+        </w:rPr>
+      </w:pPr>
+      <w:r>
+        <w:rPr>
+          <w:rFonts w:ascii="Times New Roman" w:hAnsi="Times New Roman" w:cs="Times New Roman"/>
+          <w:b/>
+        </w:rPr>
+        <w:br w:type="page"/>
+      </w:r>
+    </w:p>
+    <w:p>
+      <w:pPr>
+        <w:spacing w:line="360" w:lineRule="auto"/>
+        <w:ind w:left="850"/>
+        <w:jc w:val="center"/>
+        <w:rPr>
+          <w:rFonts w:ascii="Times New Roman" w:hAnsi="Times New Roman" w:cs="Times New Roman"/>
+          <w:b/>
+          <w:szCs w:val="24"/>
+        </w:rPr>
+      </w:pPr>
+      <w:r>
+        <w:rPr>
+          <w:rFonts w:ascii="Times New Roman" w:hAnsi="Times New Roman" w:cs="Times New Roman"/>
+          <w:b/>
+          <w:szCs w:val="24"/>
+        </w:rPr>
+        <w:lastRenderedPageBreak/>
+        <w:t>LIST OF TABLES</w:t>
+      </w:r>
+    </w:p>
+    <w:p>
+      <w:pPr>
+        <w:spacing w:line="360" w:lineRule="auto"/>
+        <w:ind w:left="850"/>
+        <w:jc w:val="right"/>
+        <w:rPr>
+          <w:rFonts w:ascii="Times New Roman" w:hAnsi="Times New Roman" w:cs="Times New Roman"/>
+          <w:szCs w:val="24"/>
+        </w:rPr>
+      </w:pPr>
+      <w:r>
+        <w:rPr>
+          <w:rFonts w:ascii="Times New Roman" w:hAnsi="Times New Roman" w:cs="Times New Roman"/>
+          <w:szCs w:val="24"/>
+        </w:rPr>
+        <w:tab/>
+      </w:r>
+      <w:r>
+        <w:rPr>
+          <w:rFonts w:ascii="Times New Roman" w:hAnsi="Times New Roman" w:cs="Times New Roman"/>
+          <w:szCs w:val="24"/>
+        </w:rPr>
+        <w:tab/>
+      </w:r>
+      <w:r>
+        <w:rPr>
+          <w:rFonts w:ascii="Times New Roman" w:hAnsi="Times New Roman" w:cs="Times New Roman"/>
+          <w:szCs w:val="24"/>
+        </w:rPr>
+        <w:tab/>
+      </w:r>
+      <w:r>
+        <w:rPr>
+          <w:rFonts w:ascii="Times New Roman" w:hAnsi="Times New Roman" w:cs="Times New Roman"/>
+          <w:szCs w:val="24"/>
+        </w:rPr>
+        <w:tab/>
+      </w:r>
+      <w:r>
+        <w:rPr>
+          <w:rFonts w:ascii="Times New Roman" w:hAnsi="Times New Roman" w:cs="Times New Roman"/>
+          <w:szCs w:val="24"/>
+        </w:rPr>
+        <w:tab/>
+      </w:r>
+      <w:r>
+        <w:rPr>
+          <w:rFonts w:ascii="Times New Roman" w:hAnsi="Times New Roman" w:cs="Times New Roman"/>
+          <w:szCs w:val="24"/>
+        </w:rPr>
+        <w:tab/>
+      </w:r>
+      <w:r>
+        <w:rPr>
+          <w:rFonts w:ascii="Times New Roman" w:hAnsi="Times New Roman" w:cs="Times New Roman"/>
+          <w:szCs w:val="24"/>
+        </w:rPr>
+        <w:tab/>
+      </w:r>
+      <w:r>
+        <w:rPr>
+          <w:rFonts w:ascii="Times New Roman" w:hAnsi="Times New Roman" w:cs="Times New Roman"/>
+          <w:szCs w:val="24"/>
+        </w:rPr>
+        <w:tab/>
+        <w:t xml:space="preserve">           Page</w:t>
+      </w:r>
+    </w:p>
+    <w:p>
+      <w:pPr>
+        <w:pStyle w:val="ListParagraph"/>
+        <w:numPr>
+          <w:ilvl w:val="2"/>
+          <w:numId w:val="3"/>
+        </w:numPr>
+        <w:spacing w:after="200" w:line="360" w:lineRule="auto"/>
+        <w:ind w:left="850"/>
+        <w:rPr>
+          <w:rFonts w:ascii="Times New Roman" w:hAnsi="Times New Roman" w:cs="Times New Roman"/>
+          <w:sz w:val="24"/>
+          <w:szCs w:val="24"/>
+        </w:rPr>
+      </w:pPr>
+      <w:r>
+        <w:rPr>
+          <w:rFonts w:ascii="Times New Roman" w:hAnsi="Times New Roman" w:cs="Times New Roman"/>
+          <w:sz w:val="24"/>
+          <w:szCs w:val="24"/>
+        </w:rPr>
+        <w:t>products</w:t>
+      </w:r>
+      <w:r>
+        <w:rPr>
+          <w:rFonts w:ascii="Times New Roman" w:hAnsi="Times New Roman" w:cs="Times New Roman"/>
+          <w:sz w:val="24"/>
+          <w:szCs w:val="24"/>
+        </w:rPr>
+        <w:t xml:space="preserve"> </w:t>
+      </w:r>
+      <w:r>
+        <w:rPr>
+          <w:rFonts w:ascii="Times New Roman" w:hAnsi="Times New Roman" w:cs="Times New Roman"/>
+          <w:sz w:val="24"/>
+          <w:szCs w:val="24"/>
+        </w:rPr>
+        <w:t>…………</w:t>
+      </w:r>
+      <w:r>
+        <w:rPr>
+          <w:rFonts w:ascii="Times New Roman" w:hAnsi="Times New Roman" w:cs="Times New Roman"/>
+          <w:sz w:val="24"/>
+          <w:szCs w:val="24"/>
+        </w:rPr>
+        <w:t>………</w:t>
+      </w:r>
+      <w:r>
+        <w:rPr>
+          <w:rFonts w:ascii="Times New Roman" w:hAnsi="Times New Roman" w:cs="Times New Roman"/>
+          <w:sz w:val="24"/>
+          <w:szCs w:val="24"/>
+        </w:rPr>
+        <w:t>……</w:t>
+      </w:r>
+      <w:r>
+        <w:rPr>
+          <w:rFonts w:ascii="Times New Roman" w:hAnsi="Times New Roman" w:cs="Times New Roman"/>
+          <w:sz w:val="24"/>
+          <w:szCs w:val="24"/>
+        </w:rPr>
+        <w:t>……...………………………………..</w:t>
+      </w:r>
+      <w:r>
+        <w:rPr>
+          <w:rFonts w:ascii="Times New Roman" w:hAnsi="Times New Roman" w:cs="Times New Roman"/>
+          <w:sz w:val="24"/>
+          <w:szCs w:val="24"/>
+        </w:rPr>
+        <w:t>..</w:t>
+      </w:r>
+      <w:r>
+        <w:rPr>
+          <w:rFonts w:ascii="Times New Roman" w:hAnsi="Times New Roman" w:cs="Times New Roman"/>
+          <w:sz w:val="24"/>
+          <w:szCs w:val="24"/>
+        </w:rPr>
+        <w:t>..09</w:t>
+      </w:r>
+    </w:p>
+    <w:p>
+      <w:pPr>
+        <w:pStyle w:val="ListParagraph"/>
+        <w:numPr>
+          <w:ilvl w:val="2"/>
+          <w:numId w:val="3"/>
+        </w:numPr>
+        <w:spacing w:after="200" w:line="360" w:lineRule="auto"/>
+        <w:ind w:left="850"/>
+        <w:rPr>
+          <w:rFonts w:ascii="Times New Roman" w:hAnsi="Times New Roman" w:cs="Times New Roman"/>
+          <w:sz w:val="24"/>
+          <w:szCs w:val="24"/>
+        </w:rPr>
+      </w:pPr>
+      <w:r>
+        <w:rPr>
+          <w:rFonts w:ascii="Times New Roman" w:hAnsi="Times New Roman" w:cs="Times New Roman"/>
+          <w:sz w:val="24"/>
+          <w:szCs w:val="24"/>
+        </w:rPr>
+        <w:t>cart</w:t>
+      </w:r>
+      <w:r>
+        <w:rPr>
+          <w:rFonts w:ascii="Times New Roman" w:hAnsi="Times New Roman" w:cs="Times New Roman"/>
+          <w:sz w:val="24"/>
+          <w:szCs w:val="24"/>
+        </w:rPr>
+        <w:t xml:space="preserve"> </w:t>
+      </w:r>
+      <w:r>
+        <w:rPr>
+          <w:rFonts w:ascii="Times New Roman" w:hAnsi="Times New Roman" w:cs="Times New Roman"/>
+          <w:sz w:val="24"/>
+          <w:szCs w:val="24"/>
+        </w:rPr>
+        <w:t>…………………………...</w:t>
+      </w:r>
+      <w:r>
+        <w:rPr>
+          <w:rFonts w:ascii="Times New Roman" w:hAnsi="Times New Roman" w:cs="Times New Roman"/>
+          <w:sz w:val="24"/>
+          <w:szCs w:val="24"/>
+        </w:rPr>
+        <w:t>…………………………. ..................</w:t>
+      </w:r>
+      <w:r>
+        <w:rPr>
+          <w:rFonts w:ascii="Times New Roman" w:hAnsi="Times New Roman" w:cs="Times New Roman"/>
+          <w:sz w:val="24"/>
+          <w:szCs w:val="24"/>
+        </w:rPr>
+        <w:t>..</w:t>
+      </w:r>
+      <w:r>
+        <w:rPr>
+          <w:rFonts w:ascii="Times New Roman" w:hAnsi="Times New Roman" w:cs="Times New Roman"/>
+          <w:sz w:val="24"/>
+          <w:szCs w:val="24"/>
+        </w:rPr>
+        <w:t>....09</w:t>
+      </w:r>
+    </w:p>
+    <w:p>
+      <w:pPr>
+        <w:pStyle w:val="ListParagraph"/>
+        <w:numPr>
+          <w:ilvl w:val="2"/>
+          <w:numId w:val="3"/>
+        </w:numPr>
+        <w:spacing w:after="200" w:line="360" w:lineRule="auto"/>
+        <w:ind w:left="850"/>
+        <w:rPr>
+          <w:rFonts w:ascii="Times New Roman" w:hAnsi="Times New Roman" w:cs="Times New Roman"/>
+          <w:sz w:val="24"/>
+          <w:szCs w:val="24"/>
+        </w:rPr>
+      </w:pPr>
+      <w:r>
+        <w:rPr>
+          <w:rFonts w:ascii="Times New Roman" w:hAnsi="Times New Roman" w:cs="Times New Roman"/>
+          <w:sz w:val="24"/>
+          <w:szCs w:val="24"/>
+        </w:rPr>
+        <w:t>wishlist</w:t>
+      </w:r>
+      <w:r>
+        <w:rPr>
+          <w:rFonts w:ascii="Times New Roman" w:hAnsi="Times New Roman" w:cs="Times New Roman"/>
+          <w:sz w:val="24"/>
+          <w:szCs w:val="24"/>
+        </w:rPr>
+        <w:t xml:space="preserve"> </w:t>
+      </w:r>
+      <w:r>
+        <w:rPr>
+          <w:rFonts w:ascii="Times New Roman" w:hAnsi="Times New Roman" w:cs="Times New Roman"/>
+          <w:sz w:val="24"/>
+          <w:szCs w:val="24"/>
+        </w:rPr>
+        <w:t>……………………</w:t>
+      </w:r>
+      <w:r>
+        <w:rPr>
+          <w:rFonts w:ascii="Times New Roman" w:hAnsi="Times New Roman" w:cs="Times New Roman"/>
+          <w:sz w:val="24"/>
+          <w:szCs w:val="24"/>
+        </w:rPr>
+        <w:t>………...…………………………...........</w:t>
+      </w:r>
+      <w:r>
+        <w:rPr>
+          <w:rFonts w:ascii="Times New Roman" w:hAnsi="Times New Roman" w:cs="Times New Roman"/>
+          <w:sz w:val="24"/>
+          <w:szCs w:val="24"/>
+        </w:rPr>
+        <w:t>..</w:t>
+      </w:r>
+      <w:r>
+        <w:rPr>
+          <w:rFonts w:ascii="Times New Roman" w:hAnsi="Times New Roman" w:cs="Times New Roman"/>
+          <w:sz w:val="24"/>
+          <w:szCs w:val="24"/>
+        </w:rPr>
+        <w:t>...09</w:t>
+      </w:r>
+    </w:p>
+    <w:p>
+      <w:pPr>
+        <w:pStyle w:val="ListParagraph"/>
+        <w:numPr>
+          <w:ilvl w:val="2"/>
+          <w:numId w:val="3"/>
+        </w:numPr>
+        <w:spacing w:after="200" w:line="360" w:lineRule="auto"/>
+        <w:ind w:left="850"/>
+        <w:rPr>
+          <w:rFonts w:ascii="Times New Roman" w:hAnsi="Times New Roman" w:cs="Times New Roman"/>
+          <w:sz w:val="24"/>
+          <w:szCs w:val="24"/>
+        </w:rPr>
+      </w:pPr>
+      <w:r>
+        <w:rPr>
+          <w:rFonts w:ascii="Times New Roman" w:hAnsi="Times New Roman" w:cs="Times New Roman"/>
+          <w:sz w:val="24"/>
+          <w:szCs w:val="24"/>
+        </w:rPr>
+        <w:t>user</w:t>
+      </w:r>
+      <w:r>
+        <w:rPr>
+          <w:rFonts w:ascii="Times New Roman" w:hAnsi="Times New Roman" w:cs="Times New Roman"/>
+          <w:sz w:val="24"/>
+          <w:szCs w:val="24"/>
+        </w:rPr>
+        <w:t xml:space="preserve"> </w:t>
+      </w:r>
+      <w:r>
+        <w:rPr>
+          <w:rFonts w:ascii="Times New Roman" w:hAnsi="Times New Roman" w:cs="Times New Roman"/>
+          <w:sz w:val="24"/>
+          <w:szCs w:val="24"/>
+        </w:rPr>
+        <w:t>……………………………...</w:t>
+      </w:r>
+      <w:r>
+        <w:rPr>
+          <w:rFonts w:ascii="Times New Roman" w:hAnsi="Times New Roman" w:cs="Times New Roman"/>
+          <w:sz w:val="24"/>
+          <w:szCs w:val="24"/>
+        </w:rPr>
+        <w:t>……………………………............</w:t>
+      </w:r>
+      <w:r>
+        <w:rPr>
+          <w:rFonts w:ascii="Times New Roman" w:hAnsi="Times New Roman" w:cs="Times New Roman"/>
+          <w:sz w:val="24"/>
+          <w:szCs w:val="24"/>
+        </w:rPr>
+        <w:t>..</w:t>
+      </w:r>
+      <w:r>
+        <w:rPr>
+          <w:rFonts w:ascii="Times New Roman" w:hAnsi="Times New Roman" w:cs="Times New Roman"/>
+          <w:sz w:val="24"/>
+          <w:szCs w:val="24"/>
+        </w:rPr>
+        <w:t>....10</w:t>
+      </w:r>
+    </w:p>
+    <w:p>
+      <w:pPr>
+        <w:pStyle w:val="ListParagraph"/>
+        <w:numPr>
+          <w:ilvl w:val="2"/>
+          <w:numId w:val="3"/>
+        </w:numPr>
+        <w:spacing w:after="200" w:line="360" w:lineRule="auto"/>
+        <w:ind w:left="850"/>
+        <w:rPr>
+          <w:rFonts w:ascii="Times New Roman" w:hAnsi="Times New Roman" w:cs="Times New Roman"/>
+          <w:sz w:val="24"/>
+          <w:szCs w:val="24"/>
+        </w:rPr>
+      </w:pPr>
+      <w:r>
+        <w:rPr>
+          <w:rFonts w:ascii="Times New Roman" w:hAnsi="Times New Roman" w:cs="Times New Roman"/>
+          <w:sz w:val="24"/>
+          <w:szCs w:val="24"/>
+        </w:rPr>
+        <w:t>userProfile</w:t>
+      </w:r>
+      <w:r>
+        <w:rPr>
+          <w:rFonts w:ascii="Times New Roman" w:hAnsi="Times New Roman" w:cs="Times New Roman"/>
+          <w:sz w:val="24"/>
+          <w:szCs w:val="24"/>
+        </w:rPr>
+        <w:t xml:space="preserve"> </w:t>
+      </w:r>
+      <w:r>
+        <w:rPr>
+          <w:rFonts w:ascii="Times New Roman" w:hAnsi="Times New Roman" w:cs="Times New Roman"/>
+          <w:sz w:val="24"/>
+          <w:szCs w:val="24"/>
+        </w:rPr>
+        <w:t>………………</w:t>
+      </w:r>
+      <w:r>
+        <w:rPr>
+          <w:rFonts w:ascii="Times New Roman" w:hAnsi="Times New Roman" w:cs="Times New Roman"/>
+          <w:sz w:val="24"/>
+          <w:szCs w:val="24"/>
+        </w:rPr>
+        <w:t>…………...………………..........................</w:t>
+      </w:r>
+      <w:r>
+        <w:rPr>
+          <w:rFonts w:ascii="Times New Roman" w:hAnsi="Times New Roman" w:cs="Times New Roman"/>
+          <w:sz w:val="24"/>
+          <w:szCs w:val="24"/>
+        </w:rPr>
+        <w:t>..</w:t>
+      </w:r>
+      <w:r>
+        <w:rPr>
+          <w:rFonts w:ascii="Times New Roman" w:hAnsi="Times New Roman" w:cs="Times New Roman"/>
+          <w:sz w:val="24"/>
+          <w:szCs w:val="24"/>
+        </w:rPr>
+        <w:t>...10</w:t>
+      </w:r>
+    </w:p>
+    <w:p>
+      <w:pPr>
+        <w:pStyle w:val="ListParagraph"/>
+        <w:numPr>
+          <w:ilvl w:val="2"/>
+          <w:numId w:val="3"/>
+        </w:numPr>
+        <w:spacing w:after="200" w:line="360" w:lineRule="auto"/>
+        <w:ind w:left="850"/>
+        <w:rPr>
+          <w:rFonts w:ascii="Times New Roman" w:hAnsi="Times New Roman" w:cs="Times New Roman"/>
+          <w:sz w:val="24"/>
+          <w:szCs w:val="24"/>
+        </w:rPr>
+      </w:pPr>
+      <w:r>
+        <w:rPr>
+          <w:rFonts w:ascii="Times New Roman" w:hAnsi="Times New Roman" w:cs="Times New Roman"/>
+          <w:sz w:val="24"/>
+          <w:szCs w:val="24"/>
+        </w:rPr>
+        <w:t>orderDetails</w:t>
+      </w:r>
+      <w:r>
+        <w:rPr>
+          <w:rFonts w:ascii="Times New Roman" w:hAnsi="Times New Roman" w:cs="Times New Roman"/>
+          <w:sz w:val="24"/>
+          <w:szCs w:val="24"/>
+        </w:rPr>
+        <w:t xml:space="preserve"> ……………..…………………........………………….....</w:t>
+      </w:r>
+      <w:r>
+        <w:rPr>
+          <w:rFonts w:ascii="Times New Roman" w:hAnsi="Times New Roman" w:cs="Times New Roman"/>
+          <w:sz w:val="24"/>
+          <w:szCs w:val="24"/>
+        </w:rPr>
+        <w:t>..</w:t>
+      </w:r>
+      <w:r>
+        <w:rPr>
+          <w:rFonts w:ascii="Times New Roman" w:hAnsi="Times New Roman" w:cs="Times New Roman"/>
+          <w:sz w:val="24"/>
+          <w:szCs w:val="24"/>
+        </w:rPr>
+        <w:t>...10</w:t>
+      </w:r>
+    </w:p>
+    <w:p>
+      <w:pPr>
+        <w:pStyle w:val="ListParagraph"/>
+        <w:numPr>
+          <w:ilvl w:val="2"/>
+          <w:numId w:val="3"/>
+        </w:numPr>
+        <w:spacing w:after="200" w:line="360" w:lineRule="auto"/>
+        <w:ind w:left="850"/>
+        <w:rPr>
+          <w:rFonts w:ascii="Times New Roman" w:hAnsi="Times New Roman" w:cs="Times New Roman"/>
+          <w:sz w:val="24"/>
+          <w:szCs w:val="24"/>
+        </w:rPr>
+      </w:pPr>
+      <w:r>
+        <w:rPr>
+          <w:rFonts w:ascii="Times New Roman" w:hAnsi="Times New Roman" w:cs="Times New Roman"/>
+          <w:sz w:val="24"/>
+          <w:szCs w:val="24"/>
+        </w:rPr>
+        <w:t>reviewDetails</w:t>
+      </w:r>
+      <w:r>
+        <w:rPr>
+          <w:rFonts w:ascii="Times New Roman" w:hAnsi="Times New Roman" w:cs="Times New Roman"/>
+          <w:sz w:val="24"/>
+          <w:szCs w:val="24"/>
+        </w:rPr>
+        <w:t xml:space="preserve"> ………</w:t>
+      </w:r>
+      <w:r>
+        <w:rPr>
+          <w:rFonts w:ascii="Times New Roman" w:hAnsi="Times New Roman" w:cs="Times New Roman"/>
+          <w:sz w:val="24"/>
+          <w:szCs w:val="24"/>
+        </w:rPr>
+        <w:t>……</w:t>
+      </w:r>
+      <w:r>
+        <w:rPr>
+          <w:rFonts w:ascii="Times New Roman" w:hAnsi="Times New Roman" w:cs="Times New Roman"/>
+          <w:sz w:val="24"/>
+          <w:szCs w:val="24"/>
+        </w:rPr>
+        <w:t>……………….....………………………..</w:t>
+      </w:r>
+      <w:r>
+        <w:rPr>
+          <w:rFonts w:ascii="Times New Roman" w:hAnsi="Times New Roman" w:cs="Times New Roman"/>
+          <w:sz w:val="24"/>
+          <w:szCs w:val="24"/>
+        </w:rPr>
+        <w:t>..</w:t>
+      </w:r>
+      <w:r>
+        <w:rPr>
+          <w:rFonts w:ascii="Times New Roman" w:hAnsi="Times New Roman" w:cs="Times New Roman"/>
+          <w:sz w:val="24"/>
+          <w:szCs w:val="24"/>
+        </w:rPr>
+        <w:t>.....11</w:t>
+      </w:r>
+    </w:p>
+    <w:p>
+      <w:pPr>
+        <w:spacing w:line="360" w:lineRule="auto"/>
+        <w:ind w:left="850"/>
+        <w:jc w:val="center"/>
+        <w:rPr>
+          <w:rFonts w:ascii="Times New Roman" w:hAnsi="Times New Roman" w:cs="Times New Roman"/>
+          <w:b/>
+          <w:szCs w:val="24"/>
+        </w:rPr>
+      </w:pPr>
+    </w:p>
+    <w:p>
+      <w:pPr>
+        <w:spacing w:after="160" w:line="259" w:lineRule="auto"/>
+        <w:ind w:left="0" w:firstLine="0"/>
+        <w:jc w:val="left"/>
+        <w:rPr>
+          <w:rFonts w:ascii="Times New Roman" w:hAnsi="Times New Roman" w:cs="Times New Roman"/>
+          <w:b/>
+        </w:rPr>
+      </w:pPr>
+      <w:r>
+        <w:rPr>
+          <w:rFonts w:ascii="Times New Roman" w:hAnsi="Times New Roman" w:cs="Times New Roman"/>
+          <w:b/>
+        </w:rPr>
+        <w:br w:type="page"/>
+      </w:r>
+    </w:p>
+    <w:p>
+      <w:pPr>
+        <w:spacing w:line="360" w:lineRule="auto"/>
+        <w:ind w:left="850"/>
+        <w:jc w:val="center"/>
+        <w:rPr>
+          <w:rFonts w:ascii="Times New Roman" w:hAnsi="Times New Roman" w:cs="Times New Roman"/>
+          <w:b/>
+          <w:szCs w:val="24"/>
+        </w:rPr>
+      </w:pPr>
+      <w:r>
+        <w:rPr>
+          <w:rFonts w:ascii="Times New Roman" w:hAnsi="Times New Roman" w:cs="Times New Roman"/>
+          <w:b/>
+          <w:szCs w:val="24"/>
+        </w:rPr>
+        <w:lastRenderedPageBreak/>
+        <w:t>LIST OF FIGURES</w:t>
+      </w:r>
+    </w:p>
+    <w:p>
+      <w:pPr>
+        <w:spacing w:line="360" w:lineRule="auto"/>
+        <w:ind w:left="850"/>
+        <w:jc w:val="right"/>
+        <w:rPr>
+          <w:rFonts w:ascii="Times New Roman" w:hAnsi="Times New Roman" w:cs="Times New Roman"/>
+          <w:szCs w:val="24"/>
+        </w:rPr>
+      </w:pPr>
+      <w:r>
+        <w:rPr>
+          <w:rFonts w:ascii="Times New Roman" w:hAnsi="Times New Roman" w:cs="Times New Roman"/>
+          <w:szCs w:val="24"/>
+        </w:rPr>
+        <w:tab/>
+      </w:r>
+      <w:r>
+        <w:rPr>
+          <w:rFonts w:ascii="Times New Roman" w:hAnsi="Times New Roman" w:cs="Times New Roman"/>
+          <w:szCs w:val="24"/>
+        </w:rPr>
+        <w:tab/>
+      </w:r>
+      <w:r>
+        <w:rPr>
+          <w:rFonts w:ascii="Times New Roman" w:hAnsi="Times New Roman" w:cs="Times New Roman"/>
+          <w:szCs w:val="24"/>
+        </w:rPr>
+        <w:tab/>
+      </w:r>
+      <w:r>
+        <w:rPr>
+          <w:rFonts w:ascii="Times New Roman" w:hAnsi="Times New Roman" w:cs="Times New Roman"/>
+          <w:szCs w:val="24"/>
+        </w:rPr>
+        <w:tab/>
+      </w:r>
+      <w:r>
+        <w:rPr>
+          <w:rFonts w:ascii="Times New Roman" w:hAnsi="Times New Roman" w:cs="Times New Roman"/>
+          <w:szCs w:val="24"/>
+        </w:rPr>
+        <w:tab/>
+      </w:r>
+      <w:r>
+        <w:rPr>
+          <w:rFonts w:ascii="Times New Roman" w:hAnsi="Times New Roman" w:cs="Times New Roman"/>
+          <w:szCs w:val="24"/>
+        </w:rPr>
+        <w:tab/>
+      </w:r>
+      <w:r>
+        <w:rPr>
+          <w:rFonts w:ascii="Times New Roman" w:hAnsi="Times New Roman" w:cs="Times New Roman"/>
+          <w:szCs w:val="24"/>
+        </w:rPr>
+        <w:tab/>
+      </w:r>
+      <w:r>
+        <w:rPr>
+          <w:rFonts w:ascii="Times New Roman" w:hAnsi="Times New Roman" w:cs="Times New Roman"/>
+          <w:szCs w:val="24"/>
+        </w:rPr>
+        <w:tab/>
+      </w:r>
+      <w:r>
+        <w:rPr>
+          <w:rFonts w:ascii="Times New Roman" w:hAnsi="Times New Roman" w:cs="Times New Roman"/>
+          <w:szCs w:val="24"/>
+        </w:rPr>
+        <w:tab/>
+      </w:r>
+      <w:r>
+        <w:rPr>
+          <w:rFonts w:ascii="Times New Roman" w:hAnsi="Times New Roman" w:cs="Times New Roman"/>
+          <w:szCs w:val="24"/>
+        </w:rPr>
+        <w:tab/>
+        <w:t xml:space="preserve">           Page</w:t>
+      </w:r>
+    </w:p>
+    <w:p>
+      <w:pPr>
+        <w:spacing w:after="0" w:line="360" w:lineRule="auto"/>
+        <w:ind w:left="850"/>
+        <w:rPr>
+          <w:rFonts w:ascii="Times New Roman" w:hAnsi="Times New Roman" w:cs="Times New Roman"/>
+          <w:szCs w:val="24"/>
+        </w:rPr>
+      </w:pPr>
+      <w:r>
+        <w:rPr>
+          <w:rFonts w:ascii="Times New Roman" w:hAnsi="Times New Roman" w:cs="Times New Roman"/>
+          <w:szCs w:val="24"/>
+        </w:rPr>
+        <w:t xml:space="preserve">4.1.1 </w:t>
+      </w:r>
+      <w:r>
+        <w:rPr>
+          <w:rFonts w:ascii="Times New Roman" w:hAnsi="Times New Roman" w:cs="Times New Roman"/>
+          <w:szCs w:val="24"/>
+        </w:rPr>
+        <w:t>Context Level Diagram</w:t>
+      </w:r>
+      <w:r>
+        <w:rPr>
+          <w:rFonts w:ascii="Times New Roman" w:hAnsi="Times New Roman" w:cs="Times New Roman"/>
+          <w:szCs w:val="24"/>
+        </w:rPr>
+        <w:t>………………</w:t>
+      </w:r>
+      <w:r>
+        <w:rPr>
+          <w:rFonts w:ascii="Times New Roman" w:hAnsi="Times New Roman" w:cs="Times New Roman"/>
+          <w:szCs w:val="24"/>
+        </w:rPr>
+        <w:t>……………………………...    06</w:t>
+      </w:r>
+    </w:p>
+    <w:p>
+      <w:pPr>
+        <w:spacing w:after="0" w:line="360" w:lineRule="auto"/>
+        <w:ind w:left="850"/>
+        <w:rPr>
+          <w:rFonts w:ascii="Times New Roman" w:hAnsi="Times New Roman" w:cs="Times New Roman"/>
+          <w:szCs w:val="24"/>
+        </w:rPr>
+      </w:pPr>
+      <w:r>
+        <w:rPr>
+          <w:rFonts w:ascii="Times New Roman" w:hAnsi="Times New Roman" w:cs="Times New Roman"/>
+          <w:szCs w:val="24"/>
+        </w:rPr>
+        <w:t>4.2.1</w:t>
+      </w:r>
+      <w:r>
+        <w:rPr>
+          <w:rFonts w:ascii="Times New Roman" w:hAnsi="Times New Roman" w:cs="Times New Roman"/>
+          <w:szCs w:val="24"/>
+        </w:rPr>
+        <w:t xml:space="preserve"> </w:t>
+      </w:r>
+      <w:r>
+        <w:rPr>
+          <w:rFonts w:ascii="Times New Roman" w:hAnsi="Times New Roman" w:cs="Times New Roman"/>
+          <w:szCs w:val="24"/>
+        </w:rPr>
+        <w:t>Level 1 DFD of Farmers E Market</w:t>
+      </w:r>
+      <w:r>
+        <w:rPr>
+          <w:rFonts w:ascii="Times New Roman" w:hAnsi="Times New Roman" w:cs="Times New Roman"/>
+          <w:szCs w:val="24"/>
+        </w:rPr>
+        <w:t xml:space="preserve"> </w:t>
+      </w:r>
+      <w:r>
+        <w:rPr>
+          <w:rFonts w:ascii="Times New Roman" w:hAnsi="Times New Roman" w:cs="Times New Roman"/>
+          <w:szCs w:val="24"/>
+        </w:rPr>
+        <w:t>……………</w:t>
+      </w:r>
+      <w:r>
+        <w:rPr>
+          <w:rFonts w:ascii="Times New Roman" w:hAnsi="Times New Roman" w:cs="Times New Roman"/>
+          <w:szCs w:val="24"/>
+        </w:rPr>
+        <w:t>……</w:t>
+      </w:r>
+      <w:r>
+        <w:rPr>
+          <w:rFonts w:ascii="Times New Roman" w:hAnsi="Times New Roman" w:cs="Times New Roman"/>
+          <w:szCs w:val="24"/>
+        </w:rPr>
+        <w:t>.....……………    07</w:t>
+      </w:r>
+    </w:p>
+    <w:p>
+      <w:pPr>
+        <w:spacing w:after="0" w:line="360" w:lineRule="auto"/>
+        <w:ind w:left="850"/>
+        <w:rPr>
+          <w:rFonts w:ascii="Times New Roman" w:hAnsi="Times New Roman" w:cs="Times New Roman"/>
+          <w:szCs w:val="24"/>
+        </w:rPr>
+      </w:pPr>
+      <w:r>
+        <w:rPr>
+          <w:rFonts w:ascii="Times New Roman" w:hAnsi="Times New Roman" w:cs="Times New Roman"/>
+          <w:szCs w:val="24"/>
+        </w:rPr>
+        <w:t>4.2.1</w:t>
+      </w:r>
+      <w:r>
+        <w:rPr>
+          <w:rFonts w:ascii="Times New Roman" w:hAnsi="Times New Roman" w:cs="Times New Roman"/>
+          <w:szCs w:val="24"/>
+        </w:rPr>
+        <w:t xml:space="preserve"> </w:t>
+      </w:r>
+      <w:r>
+        <w:rPr>
+          <w:rFonts w:ascii="Times New Roman" w:hAnsi="Times New Roman" w:cs="Times New Roman"/>
+          <w:szCs w:val="24"/>
+        </w:rPr>
+        <w:t>Level 2 DFD of Admin</w:t>
+      </w:r>
+      <w:r>
+        <w:rPr>
+          <w:rFonts w:ascii="Times New Roman" w:hAnsi="Times New Roman" w:cs="Times New Roman"/>
+          <w:szCs w:val="24"/>
+        </w:rPr>
+        <w:t xml:space="preserve"> ……………………………</w:t>
+      </w:r>
+      <w:r>
+        <w:rPr>
+          <w:rFonts w:ascii="Times New Roman" w:hAnsi="Times New Roman" w:cs="Times New Roman"/>
+          <w:szCs w:val="24"/>
+        </w:rPr>
+        <w:t xml:space="preserve">.…………… </w:t>
+      </w:r>
+      <w:r>
+        <w:rPr>
+          <w:rFonts w:ascii="Times New Roman" w:hAnsi="Times New Roman" w:cs="Times New Roman"/>
+          <w:szCs w:val="24"/>
+        </w:rPr>
+        <w:t>....</w:t>
+      </w:r>
+      <w:r>
+        <w:rPr>
+          <w:rFonts w:ascii="Times New Roman" w:hAnsi="Times New Roman" w:cs="Times New Roman"/>
+          <w:szCs w:val="24"/>
+        </w:rPr>
+        <w:t xml:space="preserve">   07</w:t>
+      </w:r>
+    </w:p>
+    <w:p>
+      <w:pPr>
+        <w:spacing w:after="0" w:line="360" w:lineRule="auto"/>
+        <w:ind w:left="850"/>
+        <w:rPr>
+          <w:rFonts w:ascii="Times New Roman" w:hAnsi="Times New Roman" w:cs="Times New Roman"/>
+          <w:szCs w:val="24"/>
+        </w:rPr>
+      </w:pPr>
+      <w:r>
+        <w:rPr>
+          <w:rFonts w:ascii="Times New Roman" w:hAnsi="Times New Roman" w:cs="Times New Roman"/>
+          <w:szCs w:val="24"/>
+        </w:rPr>
+        <w:t>4.2.2</w:t>
+      </w:r>
+      <w:r>
+        <w:rPr>
+          <w:rFonts w:ascii="Times New Roman" w:hAnsi="Times New Roman" w:cs="Times New Roman"/>
+          <w:szCs w:val="24"/>
+        </w:rPr>
+        <w:t xml:space="preserve"> </w:t>
+      </w:r>
+      <w:r>
+        <w:rPr>
+          <w:rFonts w:ascii="Times New Roman" w:hAnsi="Times New Roman" w:cs="Times New Roman"/>
+          <w:szCs w:val="24"/>
+        </w:rPr>
+        <w:t>Level 2 DFD of Farmer</w:t>
+      </w:r>
+      <w:r>
+        <w:rPr>
+          <w:rFonts w:ascii="Times New Roman" w:hAnsi="Times New Roman" w:cs="Times New Roman"/>
+          <w:szCs w:val="24"/>
+        </w:rPr>
+        <w:t xml:space="preserve"> ……</w:t>
+      </w:r>
+      <w:r>
+        <w:rPr>
+          <w:rFonts w:ascii="Times New Roman" w:hAnsi="Times New Roman" w:cs="Times New Roman"/>
+          <w:szCs w:val="24"/>
+        </w:rPr>
+        <w:t>…………………………………</w:t>
+      </w:r>
+      <w:r>
+        <w:rPr>
+          <w:rFonts w:ascii="Times New Roman" w:hAnsi="Times New Roman" w:cs="Times New Roman"/>
+          <w:szCs w:val="24"/>
+        </w:rPr>
+        <w:t>… ...</w:t>
+      </w:r>
+      <w:r>
+        <w:rPr>
+          <w:rFonts w:ascii="Times New Roman" w:hAnsi="Times New Roman" w:cs="Times New Roman"/>
+          <w:szCs w:val="24"/>
+        </w:rPr>
+        <w:t xml:space="preserve">    07</w:t>
+      </w:r>
+    </w:p>
+    <w:p>
+      <w:pPr>
+        <w:spacing w:after="0" w:line="360" w:lineRule="auto"/>
+        <w:ind w:left="850"/>
+        <w:rPr>
+          <w:rFonts w:ascii="Times New Roman" w:hAnsi="Times New Roman" w:cs="Times New Roman"/>
+          <w:szCs w:val="24"/>
+        </w:rPr>
+      </w:pPr>
+      <w:r>
+        <w:rPr>
+          <w:rFonts w:ascii="Times New Roman" w:hAnsi="Times New Roman" w:cs="Times New Roman"/>
+          <w:szCs w:val="24"/>
+        </w:rPr>
+        <w:t>4.2.2</w:t>
+      </w:r>
+      <w:r>
+        <w:rPr>
+          <w:rFonts w:ascii="Times New Roman" w:hAnsi="Times New Roman" w:cs="Times New Roman"/>
+          <w:szCs w:val="24"/>
+        </w:rPr>
+        <w:t xml:space="preserve"> </w:t>
+      </w:r>
+      <w:r>
+        <w:rPr>
+          <w:rFonts w:ascii="Times New Roman" w:hAnsi="Times New Roman" w:cs="Times New Roman"/>
+          <w:szCs w:val="24"/>
+        </w:rPr>
+        <w:t>Level 2 DFD of Public</w:t>
+      </w:r>
+      <w:r>
+        <w:rPr>
+          <w:rFonts w:ascii="Times New Roman" w:hAnsi="Times New Roman" w:cs="Times New Roman"/>
+          <w:szCs w:val="24"/>
+        </w:rPr>
+        <w:t xml:space="preserve"> </w:t>
+      </w:r>
+      <w:r>
+        <w:rPr>
+          <w:rFonts w:ascii="Times New Roman" w:hAnsi="Times New Roman" w:cs="Times New Roman"/>
+          <w:szCs w:val="24"/>
+        </w:rPr>
+        <w:t>………………………………………</w:t>
+      </w:r>
+      <w:r>
+        <w:rPr>
+          <w:rFonts w:ascii="Times New Roman" w:hAnsi="Times New Roman" w:cs="Times New Roman"/>
+          <w:szCs w:val="24"/>
+        </w:rPr>
+        <w:t>...</w:t>
+      </w:r>
+      <w:r>
+        <w:rPr>
+          <w:rFonts w:ascii="Times New Roman" w:hAnsi="Times New Roman" w:cs="Times New Roman"/>
+          <w:szCs w:val="24"/>
+        </w:rPr>
+        <w:t>…      07</w:t>
+      </w:r>
+    </w:p>
+    <w:p>
+      <w:pPr>
+        <w:spacing w:after="0" w:line="360" w:lineRule="auto"/>
+        <w:ind w:left="850"/>
+        <w:rPr>
+          <w:rFonts w:ascii="Times New Roman" w:hAnsi="Times New Roman" w:cs="Times New Roman"/>
+          <w:szCs w:val="24"/>
+        </w:rPr>
+      </w:pPr>
+      <w:r>
+        <w:rPr>
+          <w:rFonts w:ascii="Times New Roman" w:hAnsi="Times New Roman" w:cs="Times New Roman"/>
+          <w:szCs w:val="24"/>
+        </w:rPr>
+        <w:t>4.3</w:t>
+      </w:r>
+      <w:r>
+        <w:rPr>
+          <w:rFonts w:ascii="Times New Roman" w:hAnsi="Times New Roman" w:cs="Times New Roman"/>
+          <w:szCs w:val="24"/>
+        </w:rPr>
+        <w:t xml:space="preserve"> E-R D</w:t>
+      </w:r>
+      <w:r>
+        <w:rPr>
+          <w:rFonts w:ascii="Times New Roman" w:hAnsi="Times New Roman" w:cs="Times New Roman"/>
+          <w:szCs w:val="24"/>
+        </w:rPr>
+        <w:t>iagram</w:t>
+      </w:r>
+      <w:r>
+        <w:rPr>
+          <w:rFonts w:ascii="Times New Roman" w:hAnsi="Times New Roman" w:cs="Times New Roman"/>
+          <w:szCs w:val="24"/>
+        </w:rPr>
+        <w:t>………………</w:t>
+      </w:r>
+      <w:r>
+        <w:rPr>
+          <w:rFonts w:ascii="Times New Roman" w:hAnsi="Times New Roman" w:cs="Times New Roman"/>
+          <w:szCs w:val="24"/>
+        </w:rPr>
+        <w:t>……………………......................</w:t>
+      </w:r>
+      <w:r>
+        <w:rPr>
+          <w:rFonts w:ascii="Times New Roman" w:hAnsi="Times New Roman" w:cs="Times New Roman"/>
+          <w:szCs w:val="24"/>
+        </w:rPr>
+        <w:t>.</w:t>
+      </w:r>
+      <w:r>
+        <w:rPr>
+          <w:rFonts w:ascii="Times New Roman" w:hAnsi="Times New Roman" w:cs="Times New Roman"/>
+          <w:szCs w:val="24"/>
+        </w:rPr>
+        <w:t>.........     08</w:t>
+      </w:r>
+    </w:p>
+    <w:p>
+      <w:pPr>
+        <w:spacing w:after="0" w:line="360" w:lineRule="auto"/>
+        <w:ind w:left="850"/>
+        <w:rPr>
+          <w:rFonts w:ascii="Times New Roman" w:hAnsi="Times New Roman" w:cs="Times New Roman"/>
+          <w:szCs w:val="24"/>
+        </w:rPr>
+      </w:pPr>
+      <w:r>
+        <w:rPr>
+          <w:rFonts w:ascii="Times New Roman" w:hAnsi="Times New Roman" w:cs="Times New Roman"/>
+          <w:szCs w:val="24"/>
+        </w:rPr>
+        <w:t>4.6</w:t>
+      </w:r>
+      <w:r>
+        <w:rPr>
+          <w:rFonts w:ascii="Times New Roman" w:hAnsi="Times New Roman" w:cs="Times New Roman"/>
+          <w:b/>
+          <w:szCs w:val="24"/>
+        </w:rPr>
+        <w:t xml:space="preserve"> </w:t>
+      </w:r>
+      <w:r>
+        <w:rPr>
+          <w:rFonts w:ascii="Times New Roman" w:hAnsi="Times New Roman" w:cs="Times New Roman"/>
+          <w:szCs w:val="24"/>
+        </w:rPr>
+        <w:t>Design of  Each Subsystem</w:t>
+      </w:r>
+      <w:r>
+        <w:rPr>
+          <w:rFonts w:ascii="Times New Roman" w:hAnsi="Times New Roman" w:cs="Times New Roman"/>
+          <w:szCs w:val="24"/>
+        </w:rPr>
+        <w:t xml:space="preserve"> ……</w:t>
+      </w:r>
+      <w:r>
+        <w:rPr>
+          <w:rFonts w:ascii="Times New Roman" w:hAnsi="Times New Roman" w:cs="Times New Roman"/>
+          <w:szCs w:val="24"/>
+        </w:rPr>
+        <w:t>………………………….....…</w:t>
+      </w:r>
+      <w:r>
+        <w:rPr>
+          <w:rFonts w:ascii="Times New Roman" w:hAnsi="Times New Roman" w:cs="Times New Roman"/>
+          <w:szCs w:val="24"/>
+        </w:rPr>
+        <w:t>...</w:t>
+      </w:r>
+      <w:r>
+        <w:rPr>
+          <w:rFonts w:ascii="Times New Roman" w:hAnsi="Times New Roman" w:cs="Times New Roman"/>
+          <w:szCs w:val="24"/>
+        </w:rPr>
+        <w:t>…     15</w:t>
+      </w:r>
+    </w:p>
+    <w:p>
+      <w:pPr>
+        <w:spacing w:after="0" w:line="360" w:lineRule="auto"/>
+        <w:ind w:left="850"/>
+        <w:rPr>
+          <w:rFonts w:ascii="Times New Roman" w:hAnsi="Times New Roman" w:cs="Times New Roman"/>
+          <w:szCs w:val="24"/>
+        </w:rPr>
+      </w:pPr>
+      <w:r>
+        <w:rPr>
+          <w:rFonts w:ascii="Times New Roman" w:hAnsi="Times New Roman" w:cs="Times New Roman"/>
+          <w:szCs w:val="24"/>
+        </w:rPr>
+        <w:t>4.7.1 Use case Diagram</w:t>
+      </w:r>
+      <w:r>
+        <w:rPr>
+          <w:rFonts w:ascii="Times New Roman" w:hAnsi="Times New Roman" w:cs="Times New Roman"/>
+          <w:szCs w:val="24"/>
+        </w:rPr>
+        <w:t>…………</w:t>
+      </w:r>
+      <w:r>
+        <w:rPr>
+          <w:rFonts w:ascii="Times New Roman" w:hAnsi="Times New Roman" w:cs="Times New Roman"/>
+          <w:szCs w:val="24"/>
+        </w:rPr>
+        <w:t>…………………………….....……......     16</w:t>
+      </w:r>
+    </w:p>
+    <w:p>
+      <w:pPr>
+        <w:spacing w:after="0" w:line="360" w:lineRule="auto"/>
+        <w:ind w:left="850"/>
+        <w:rPr>
+          <w:rFonts w:ascii="Times New Roman" w:hAnsi="Times New Roman" w:cs="Times New Roman"/>
+          <w:szCs w:val="24"/>
+        </w:rPr>
+      </w:pPr>
+      <w:r>
+        <w:rPr>
+          <w:rFonts w:ascii="Times New Roman" w:hAnsi="Times New Roman" w:cs="Times New Roman"/>
+          <w:szCs w:val="24"/>
+        </w:rPr>
+        <w:t>4.7.2</w:t>
+      </w:r>
+      <w:r>
+        <w:rPr>
+          <w:rFonts w:ascii="Times New Roman" w:hAnsi="Times New Roman" w:cs="Times New Roman"/>
+          <w:szCs w:val="24"/>
+        </w:rPr>
+        <w:t xml:space="preserve"> </w:t>
+      </w:r>
+      <w:r>
+        <w:rPr>
+          <w:rFonts w:ascii="Times New Roman" w:hAnsi="Times New Roman" w:cs="Times New Roman"/>
+          <w:szCs w:val="24"/>
+        </w:rPr>
+        <w:t xml:space="preserve">Sequence Diagram   </w:t>
+      </w:r>
+      <w:r>
+        <w:rPr>
+          <w:rFonts w:ascii="Times New Roman" w:hAnsi="Times New Roman" w:cs="Times New Roman"/>
+          <w:szCs w:val="24"/>
+        </w:rPr>
+        <w:t>………………………</w:t>
+      </w:r>
+      <w:r>
+        <w:rPr>
+          <w:rFonts w:ascii="Times New Roman" w:hAnsi="Times New Roman" w:cs="Times New Roman"/>
+          <w:szCs w:val="24"/>
+        </w:rPr>
+        <w:t>………......………</w:t>
+      </w:r>
+      <w:r>
+        <w:rPr>
+          <w:rFonts w:ascii="Times New Roman" w:hAnsi="Times New Roman" w:cs="Times New Roman"/>
+          <w:szCs w:val="24"/>
+        </w:rPr>
+        <w:t>...</w:t>
+      </w:r>
+      <w:r>
+        <w:rPr>
+          <w:rFonts w:ascii="Times New Roman" w:hAnsi="Times New Roman" w:cs="Times New Roman"/>
+          <w:szCs w:val="24"/>
+        </w:rPr>
+        <w:t>…     17</w:t>
+      </w:r>
+    </w:p>
+    <w:p>
+      <w:pPr>
+        <w:spacing w:after="0" w:line="360" w:lineRule="auto"/>
+        <w:ind w:left="671" w:firstLine="169"/>
+        <w:rPr>
+          <w:rFonts w:ascii="Times New Roman" w:hAnsi="Times New Roman" w:cs="Times New Roman"/>
+          <w:szCs w:val="24"/>
+        </w:rPr>
+      </w:pPr>
+      <w:r>
+        <w:rPr>
+          <w:rFonts w:ascii="Times New Roman" w:hAnsi="Times New Roman" w:cs="Times New Roman"/>
+        </w:rPr>
+        <w:t xml:space="preserve">Fig 1: </w:t>
+      </w:r>
+      <w:r>
+        <w:rPr>
+          <w:rFonts w:ascii="Times New Roman" w:hAnsi="Times New Roman" w:cs="Times New Roman"/>
+        </w:rPr>
+        <w:t>Index Page</w:t>
+      </w:r>
+      <w:r>
+        <w:rPr>
+          <w:rFonts w:ascii="Times New Roman" w:hAnsi="Times New Roman" w:cs="Times New Roman"/>
+          <w:szCs w:val="24"/>
+        </w:rPr>
+        <w:t>…………</w:t>
+      </w:r>
+      <w:r>
+        <w:rPr>
+          <w:rFonts w:ascii="Times New Roman" w:hAnsi="Times New Roman" w:cs="Times New Roman"/>
+          <w:szCs w:val="24"/>
+        </w:rPr>
+        <w:t>……...……………</w:t>
+      </w:r>
+      <w:r>
+        <w:rPr>
+          <w:rFonts w:ascii="Times New Roman" w:hAnsi="Times New Roman" w:cs="Times New Roman"/>
+          <w:szCs w:val="24"/>
+        </w:rPr>
+        <w:t>.......................................</w:t>
+      </w:r>
+      <w:r>
+        <w:rPr>
+          <w:rFonts w:ascii="Times New Roman" w:hAnsi="Times New Roman" w:cs="Times New Roman"/>
+          <w:szCs w:val="24"/>
+        </w:rPr>
+        <w:t>..    31</w:t>
+      </w:r>
+    </w:p>
+    <w:p>
+      <w:pPr>
+        <w:spacing w:after="0" w:line="360" w:lineRule="auto"/>
+        <w:ind w:left="671" w:firstLine="169"/>
+        <w:rPr>
+          <w:rFonts w:ascii="Times New Roman" w:hAnsi="Times New Roman" w:cs="Times New Roman"/>
+        </w:rPr>
+      </w:pPr>
+      <w:r>
+        <w:rPr>
+          <w:rFonts w:ascii="Times New Roman" w:hAnsi="Times New Roman" w:cs="Times New Roman"/>
+        </w:rPr>
+        <w:t xml:space="preserve">Fig </w:t>
+      </w:r>
+      <w:r>
+        <w:rPr>
+          <w:rFonts w:ascii="Times New Roman" w:hAnsi="Times New Roman" w:cs="Times New Roman"/>
+        </w:rPr>
+        <w:t>2</w:t>
+      </w:r>
+      <w:r>
+        <w:rPr>
+          <w:rFonts w:ascii="Times New Roman" w:hAnsi="Times New Roman" w:cs="Times New Roman"/>
+        </w:rPr>
+        <w:t xml:space="preserve">: </w:t>
+      </w:r>
+      <w:r>
+        <w:rPr>
+          <w:rFonts w:ascii="Times New Roman" w:hAnsi="Times New Roman" w:cs="Times New Roman"/>
+        </w:rPr>
+        <w:t>User Login Page</w:t>
+      </w:r>
+      <w:r>
+        <w:rPr>
+          <w:rFonts w:ascii="Times New Roman" w:hAnsi="Times New Roman" w:cs="Times New Roman"/>
+          <w:szCs w:val="24"/>
+        </w:rPr>
+        <w:t>………</w:t>
+      </w:r>
+      <w:r>
+        <w:rPr>
+          <w:rFonts w:ascii="Times New Roman" w:hAnsi="Times New Roman" w:cs="Times New Roman"/>
+          <w:szCs w:val="24"/>
+        </w:rPr>
+        <w:t>…….....……………</w:t>
+      </w:r>
+      <w:r>
+        <w:rPr>
+          <w:rFonts w:ascii="Times New Roman" w:hAnsi="Times New Roman" w:cs="Times New Roman"/>
+          <w:szCs w:val="24"/>
+        </w:rPr>
+        <w:t>.....</w:t>
+      </w:r>
+      <w:r>
+        <w:rPr>
+          <w:rFonts w:ascii="Times New Roman" w:hAnsi="Times New Roman" w:cs="Times New Roman"/>
+          <w:szCs w:val="24"/>
+        </w:rPr>
+        <w:t>…...……………..    31</w:t>
+      </w:r>
+    </w:p>
+    <w:p>
+      <w:pPr>
+        <w:spacing w:after="0" w:line="360" w:lineRule="auto"/>
+        <w:ind w:left="671" w:firstLine="169"/>
+        <w:rPr>
+          <w:rFonts w:ascii="Times New Roman" w:hAnsi="Times New Roman" w:cs="Times New Roman"/>
+          <w:szCs w:val="24"/>
+        </w:rPr>
+      </w:pPr>
+      <w:r>
+        <w:rPr>
+          <w:rFonts w:ascii="Times New Roman" w:hAnsi="Times New Roman" w:cs="Times New Roman"/>
+        </w:rPr>
+        <w:t xml:space="preserve">Fig </w:t>
+      </w:r>
+      <w:r>
+        <w:rPr>
+          <w:rFonts w:ascii="Times New Roman" w:hAnsi="Times New Roman" w:cs="Times New Roman"/>
+        </w:rPr>
+        <w:t>3</w:t>
+      </w:r>
+      <w:r>
+        <w:rPr>
+          <w:rFonts w:ascii="Times New Roman" w:hAnsi="Times New Roman" w:cs="Times New Roman"/>
+        </w:rPr>
+        <w:t xml:space="preserve">: </w:t>
+      </w:r>
+      <w:r>
+        <w:rPr>
+          <w:rFonts w:ascii="Times New Roman" w:hAnsi="Times New Roman" w:cs="Times New Roman"/>
+        </w:rPr>
+        <w:t>User Signup</w:t>
+      </w:r>
+      <w:r>
+        <w:rPr>
+          <w:rFonts w:ascii="Times New Roman" w:hAnsi="Times New Roman" w:cs="Times New Roman"/>
+        </w:rPr>
+        <w:t xml:space="preserve"> Page</w:t>
+      </w:r>
+      <w:r>
+        <w:rPr>
+          <w:rFonts w:ascii="Times New Roman" w:hAnsi="Times New Roman" w:cs="Times New Roman"/>
+          <w:szCs w:val="24"/>
+        </w:rPr>
+        <w:t>………</w:t>
+      </w:r>
+      <w:r>
+        <w:rPr>
+          <w:rFonts w:ascii="Times New Roman" w:hAnsi="Times New Roman" w:cs="Times New Roman"/>
+          <w:szCs w:val="24"/>
+        </w:rPr>
+        <w:t>…….....………………...…</w:t>
+      </w:r>
+      <w:r>
+        <w:rPr>
+          <w:rFonts w:ascii="Times New Roman" w:hAnsi="Times New Roman" w:cs="Times New Roman"/>
+          <w:szCs w:val="24"/>
+        </w:rPr>
+        <w:t>...</w:t>
+      </w:r>
+      <w:r>
+        <w:rPr>
+          <w:rFonts w:ascii="Times New Roman" w:hAnsi="Times New Roman" w:cs="Times New Roman"/>
+          <w:szCs w:val="24"/>
+        </w:rPr>
+        <w:t>…………..    32</w:t>
+      </w:r>
+    </w:p>
+    <w:p>
+      <w:pPr>
+        <w:spacing w:after="0" w:line="360" w:lineRule="auto"/>
+        <w:ind w:left="850"/>
+        <w:rPr>
+          <w:rFonts w:ascii="Times New Roman" w:hAnsi="Times New Roman" w:cs="Times New Roman"/>
+          <w:szCs w:val="24"/>
+        </w:rPr>
+      </w:pPr>
+      <w:r>
+        <w:rPr>
+          <w:rFonts w:ascii="Times New Roman" w:hAnsi="Times New Roman" w:cs="Times New Roman"/>
+        </w:rPr>
+        <w:t xml:space="preserve">Fig </w:t>
+      </w:r>
+      <w:r>
+        <w:rPr>
+          <w:rFonts w:ascii="Times New Roman" w:hAnsi="Times New Roman" w:cs="Times New Roman"/>
+        </w:rPr>
+        <w:t>4</w:t>
+      </w:r>
+      <w:r>
+        <w:rPr>
+          <w:rFonts w:ascii="Times New Roman" w:hAnsi="Times New Roman" w:cs="Times New Roman"/>
+        </w:rPr>
+        <w:t xml:space="preserve">: </w:t>
+      </w:r>
+      <w:r>
+        <w:rPr>
+          <w:rFonts w:ascii="Times New Roman" w:hAnsi="Times New Roman" w:cs="Times New Roman"/>
+        </w:rPr>
+        <w:t>Shop</w:t>
+      </w:r>
+      <w:r>
+        <w:rPr>
+          <w:rFonts w:ascii="Times New Roman" w:hAnsi="Times New Roman" w:cs="Times New Roman"/>
+        </w:rPr>
+        <w:t xml:space="preserve"> Page</w:t>
+      </w:r>
+      <w:r>
+        <w:rPr>
+          <w:rFonts w:ascii="Times New Roman" w:hAnsi="Times New Roman" w:cs="Times New Roman"/>
+          <w:szCs w:val="24"/>
+        </w:rPr>
+        <w:t xml:space="preserve"> ………………</w:t>
+      </w:r>
+      <w:r>
+        <w:rPr>
+          <w:rFonts w:ascii="Times New Roman" w:hAnsi="Times New Roman" w:cs="Times New Roman"/>
+          <w:szCs w:val="24"/>
+        </w:rPr>
+        <w:t>……….....………………...……………..    32</w:t>
+      </w:r>
+    </w:p>
+    <w:p>
+      <w:pPr>
+        <w:spacing w:after="0" w:line="360" w:lineRule="auto"/>
+        <w:ind w:left="681" w:firstLine="169"/>
+        <w:rPr>
+          <w:rFonts w:ascii="Times New Roman" w:hAnsi="Times New Roman" w:cs="Times New Roman"/>
+          <w:szCs w:val="24"/>
+        </w:rPr>
+      </w:pPr>
+      <w:r>
+        <w:rPr>
+          <w:rFonts w:ascii="Times New Roman" w:hAnsi="Times New Roman" w:cs="Times New Roman"/>
+        </w:rPr>
+        <w:t xml:space="preserve">Fig </w:t>
+      </w:r>
+      <w:r>
+        <w:rPr>
+          <w:rFonts w:ascii="Times New Roman" w:hAnsi="Times New Roman" w:cs="Times New Roman"/>
+        </w:rPr>
+        <w:t>5</w:t>
+      </w:r>
+      <w:r>
+        <w:rPr>
+          <w:rFonts w:ascii="Times New Roman" w:hAnsi="Times New Roman" w:cs="Times New Roman"/>
+        </w:rPr>
+        <w:t xml:space="preserve">: </w:t>
+      </w:r>
+      <w:r>
+        <w:rPr>
+          <w:rFonts w:ascii="Times New Roman" w:hAnsi="Times New Roman" w:cs="Times New Roman"/>
+        </w:rPr>
+        <w:t>Product</w:t>
+      </w:r>
+      <w:r>
+        <w:rPr>
+          <w:rFonts w:ascii="Times New Roman" w:hAnsi="Times New Roman" w:cs="Times New Roman"/>
+        </w:rPr>
+        <w:t xml:space="preserve"> Page</w:t>
+      </w:r>
+      <w:r>
+        <w:rPr>
+          <w:rFonts w:ascii="Times New Roman" w:hAnsi="Times New Roman" w:cs="Times New Roman"/>
+          <w:noProof/>
+        </w:rPr>
+        <w:t xml:space="preserve"> </w:t>
+      </w:r>
+      <w:r>
+        <w:rPr>
+          <w:rFonts w:ascii="Times New Roman" w:hAnsi="Times New Roman" w:cs="Times New Roman"/>
+          <w:szCs w:val="24"/>
+        </w:rPr>
+        <w:t>………</w:t>
+      </w:r>
+      <w:r>
+        <w:rPr>
+          <w:rFonts w:ascii="Times New Roman" w:hAnsi="Times New Roman" w:cs="Times New Roman"/>
+          <w:szCs w:val="24"/>
+        </w:rPr>
+        <w:t>……….....………………...………</w:t>
+      </w:r>
+      <w:r>
+        <w:rPr>
+          <w:rFonts w:ascii="Times New Roman" w:hAnsi="Times New Roman" w:cs="Times New Roman"/>
+          <w:szCs w:val="24"/>
+        </w:rPr>
+        <w:t>.....</w:t>
+      </w:r>
+      <w:r>
+        <w:rPr>
+          <w:rFonts w:ascii="Times New Roman" w:hAnsi="Times New Roman" w:cs="Times New Roman"/>
+          <w:szCs w:val="24"/>
+        </w:rPr>
+        <w:t>……..    33</w:t>
+      </w:r>
+    </w:p>
+    <w:p>
+      <w:pPr>
+        <w:spacing w:after="0" w:line="360" w:lineRule="auto"/>
+        <w:ind w:left="671" w:firstLine="169"/>
+        <w:rPr>
+          <w:rFonts w:ascii="Times New Roman" w:hAnsi="Times New Roman" w:cs="Times New Roman"/>
+          <w:szCs w:val="24"/>
+        </w:rPr>
+      </w:pPr>
+      <w:r>
+        <w:rPr>
+          <w:rFonts w:ascii="Times New Roman" w:hAnsi="Times New Roman" w:cs="Times New Roman"/>
+        </w:rPr>
+        <w:t xml:space="preserve">Fig </w:t>
+      </w:r>
+      <w:r>
+        <w:rPr>
+          <w:rFonts w:ascii="Times New Roman" w:hAnsi="Times New Roman" w:cs="Times New Roman"/>
+        </w:rPr>
+        <w:t>6</w:t>
+      </w:r>
+      <w:r>
+        <w:rPr>
+          <w:rFonts w:ascii="Times New Roman" w:hAnsi="Times New Roman" w:cs="Times New Roman"/>
+        </w:rPr>
+        <w:t xml:space="preserve">: </w:t>
+      </w:r>
+      <w:r>
+        <w:rPr>
+          <w:rFonts w:ascii="Times New Roman" w:hAnsi="Times New Roman" w:cs="Times New Roman"/>
+        </w:rPr>
+        <w:t>Cart</w:t>
+      </w:r>
+      <w:r>
+        <w:rPr>
+          <w:rFonts w:ascii="Times New Roman" w:hAnsi="Times New Roman" w:cs="Times New Roman"/>
+        </w:rPr>
+        <w:t xml:space="preserve"> Page</w:t>
+      </w:r>
+      <w:r>
+        <w:rPr>
+          <w:rFonts w:ascii="Times New Roman" w:hAnsi="Times New Roman" w:cs="Times New Roman"/>
+          <w:noProof/>
+        </w:rPr>
+        <w:t xml:space="preserve"> </w:t>
+      </w:r>
+      <w:r>
+        <w:rPr>
+          <w:rFonts w:ascii="Times New Roman" w:hAnsi="Times New Roman" w:cs="Times New Roman"/>
+          <w:szCs w:val="24"/>
+        </w:rPr>
+        <w:t>……………</w:t>
+      </w:r>
+      <w:r>
+        <w:rPr>
+          <w:rFonts w:ascii="Times New Roman" w:hAnsi="Times New Roman" w:cs="Times New Roman"/>
+          <w:szCs w:val="24"/>
+        </w:rPr>
+        <w:t>……….....………………...………</w:t>
+      </w:r>
+      <w:r>
+        <w:rPr>
+          <w:rFonts w:ascii="Times New Roman" w:hAnsi="Times New Roman" w:cs="Times New Roman"/>
+          <w:szCs w:val="24"/>
+        </w:rPr>
+        <w:t>...</w:t>
+      </w:r>
+      <w:r>
+        <w:rPr>
+          <w:rFonts w:ascii="Times New Roman" w:hAnsi="Times New Roman" w:cs="Times New Roman"/>
+          <w:szCs w:val="24"/>
+        </w:rPr>
+        <w:t>……..    33</w:t>
+      </w:r>
+    </w:p>
+    <w:p>
+      <w:pPr>
+        <w:spacing w:after="0" w:line="360" w:lineRule="auto"/>
+        <w:ind w:left="671" w:firstLine="169"/>
+        <w:rPr>
+          <w:rFonts w:ascii="Times New Roman" w:hAnsi="Times New Roman" w:cs="Times New Roman"/>
+          <w:szCs w:val="24"/>
+        </w:rPr>
+      </w:pPr>
+      <w:r>
+        <w:rPr>
+          <w:rFonts w:ascii="Times New Roman" w:hAnsi="Times New Roman" w:cs="Times New Roman"/>
+        </w:rPr>
+        <w:t xml:space="preserve">Fig </w:t>
+      </w:r>
+      <w:r>
+        <w:rPr>
+          <w:rFonts w:ascii="Times New Roman" w:hAnsi="Times New Roman" w:cs="Times New Roman"/>
+        </w:rPr>
+        <w:t>3</w:t>
+      </w:r>
+      <w:r>
+        <w:rPr>
+          <w:rFonts w:ascii="Times New Roman" w:hAnsi="Times New Roman" w:cs="Times New Roman"/>
+        </w:rPr>
+        <w:t xml:space="preserve">: </w:t>
+      </w:r>
+      <w:r>
+        <w:rPr>
+          <w:rFonts w:ascii="Times New Roman" w:hAnsi="Times New Roman" w:cs="Times New Roman"/>
+        </w:rPr>
+        <w:t>Farmers Dash</w:t>
+      </w:r>
+      <w:r>
+        <w:rPr>
+          <w:rFonts w:ascii="Times New Roman" w:hAnsi="Times New Roman" w:cs="Times New Roman"/>
+        </w:rPr>
+        <w:t xml:space="preserve"> Page</w:t>
+      </w:r>
+      <w:r>
+        <w:rPr>
+          <w:rFonts w:ascii="Times New Roman" w:hAnsi="Times New Roman" w:cs="Times New Roman"/>
+          <w:noProof/>
+        </w:rPr>
+        <w:t xml:space="preserve"> </w:t>
+      </w:r>
+      <w:r>
+        <w:rPr>
+          <w:rFonts w:ascii="Times New Roman" w:hAnsi="Times New Roman" w:cs="Times New Roman"/>
+          <w:szCs w:val="24"/>
+        </w:rPr>
+        <w:t>……</w:t>
+      </w:r>
+      <w:r>
+        <w:rPr>
+          <w:rFonts w:ascii="Times New Roman" w:hAnsi="Times New Roman" w:cs="Times New Roman"/>
+          <w:szCs w:val="24"/>
+        </w:rPr>
+        <w:t>……….....………………...……………..    34</w:t>
+      </w:r>
+    </w:p>
+    <w:p>
+      <w:pPr>
+        <w:spacing w:after="0" w:line="360" w:lineRule="auto"/>
+        <w:ind w:left="671" w:firstLine="169"/>
+        <w:rPr>
+          <w:rFonts w:ascii="Times New Roman" w:hAnsi="Times New Roman" w:cs="Times New Roman"/>
+          <w:szCs w:val="24"/>
+        </w:rPr>
+      </w:pPr>
+      <w:r>
+        <w:rPr>
+          <w:rFonts w:ascii="Times New Roman" w:hAnsi="Times New Roman" w:cs="Times New Roman"/>
+        </w:rPr>
+        <w:t xml:space="preserve">Fig </w:t>
+      </w:r>
+      <w:r>
+        <w:rPr>
+          <w:rFonts w:ascii="Times New Roman" w:hAnsi="Times New Roman" w:cs="Times New Roman"/>
+        </w:rPr>
+        <w:t>3</w:t>
+      </w:r>
+      <w:r>
+        <w:rPr>
+          <w:rFonts w:ascii="Times New Roman" w:hAnsi="Times New Roman" w:cs="Times New Roman"/>
+        </w:rPr>
+        <w:t xml:space="preserve">: </w:t>
+      </w:r>
+      <w:r>
+        <w:rPr>
+          <w:rFonts w:ascii="Times New Roman" w:hAnsi="Times New Roman" w:cs="Times New Roman"/>
+        </w:rPr>
+        <w:t>Farmers product</w:t>
+      </w:r>
+      <w:r>
+        <w:rPr>
+          <w:rFonts w:ascii="Times New Roman" w:hAnsi="Times New Roman" w:cs="Times New Roman"/>
+        </w:rPr>
+        <w:t xml:space="preserve"> Page</w:t>
+      </w:r>
+      <w:r>
+        <w:rPr>
+          <w:rFonts w:ascii="Times New Roman" w:hAnsi="Times New Roman" w:cs="Times New Roman"/>
+          <w:szCs w:val="24"/>
+        </w:rPr>
+        <w:t>……</w:t>
+      </w:r>
+      <w:r>
+        <w:rPr>
+          <w:rFonts w:ascii="Times New Roman" w:hAnsi="Times New Roman" w:cs="Times New Roman"/>
+          <w:szCs w:val="24"/>
+        </w:rPr>
+        <w:t>…….....………………...…………</w:t>
+      </w:r>
+      <w:r>
+        <w:rPr>
+          <w:rFonts w:ascii="Times New Roman" w:hAnsi="Times New Roman" w:cs="Times New Roman"/>
+          <w:szCs w:val="24"/>
+        </w:rPr>
+        <w:t>.</w:t>
+      </w:r>
+      <w:r>
+        <w:rPr>
+          <w:rFonts w:ascii="Times New Roman" w:hAnsi="Times New Roman" w:cs="Times New Roman"/>
+          <w:szCs w:val="24"/>
+        </w:rPr>
+        <w:t>…..    34</w:t>
+      </w:r>
+    </w:p>
+    <w:p>
+      <w:pPr>
+        <w:spacing w:after="160" w:line="259" w:lineRule="auto"/>
+        <w:ind w:left="0" w:firstLine="0"/>
+        <w:jc w:val="left"/>
+        <w:rPr>
+          <w:rFonts w:ascii="Times New Roman" w:hAnsi="Times New Roman" w:cs="Times New Roman"/>
+          <w:b/>
+        </w:rPr>
+      </w:pPr>
+      <w:r>
+        <w:rPr>
+          <w:rFonts w:ascii="Times New Roman" w:hAnsi="Times New Roman" w:cs="Times New Roman"/>
+          <w:b/>
+        </w:rPr>
+        <w:br w:type="page"/>
+      </w:r>
+    </w:p>
+    <w:p>
+      <w:pPr>
+        <w:jc w:val="center"/>
+        <w:rPr>
+          <w:rFonts w:ascii="Times New Roman" w:hAnsi="Times New Roman" w:cs="Times New Roman"/>
+          <w:b/>
+        </w:rPr>
+      </w:pPr>
+      <w:r>
+        <w:rPr>
+          <w:rFonts w:ascii="Times New Roman" w:hAnsi="Times New Roman" w:cs="Times New Roman"/>
+          <w:b/>
+        </w:rPr>
+        <w:lastRenderedPageBreak/>
+        <w:t>ABSTRACT</w:t>
+      </w:r>
+    </w:p>
+    <w:p>
+      <w:pPr>
+        <w:rPr>
+          <w:rFonts w:ascii="Times New Roman" w:hAnsi="Times New Roman" w:cs="Times New Roman"/>
+        </w:rPr>
+      </w:pPr>
+    </w:p>
+    <w:p>
+      <w:pPr>
+        <w:ind w:left="0" w:firstLine="1440"/>
+        <w:rPr>
+          <w:rFonts w:ascii="Times New Roman" w:hAnsi="Times New Roman" w:cs="Times New Roman"/>
         </w:rPr>
       </w:pPr>
       <w:r>
@@ -4544,7 +6529,43 @@
           <w:szCs w:val="24"/>
           <w:shd w:val="clear" w:color="auto" w:fill="FFFFFF"/>
         </w:rPr>
-        <w:t xml:space="preserve">The Project Farmer’s E Market deals with the automation of traditional market system. It includes both sales and purchase of items. The project Farmer’s E Market is developed with the objective of making the system reliable,easier, fast, and more informative. There is a lot of reason for the introduction of this project. In the manual System, there are number of inefficiencies that a salesperson faces. Large records-books have to be maintained where relevant and irrelevant information has to be stored which is very untidy and clumsy process. Butour System reduces paper works. On the other hand, there are many inherent problems that exist in any manual system. Usually, they lack efficiency. Less efficiency has a great impact on the productivity of any human being keeping the data up-to-date. The different modules included in our project are administrative module,purchase module, sales module and billing module.Administrator allocates unique username and password to the employees. Each employee can login with the help of his/her unique id and password. Purchase andSales module contains all the purchase and sales details. All the payment details will be shown in the </w:t>
+        <w:t>The Project Farmer’s E Market deals with the automation of traditional market system. It includes both sales and purchase of items. The project Farmer’s E Market is developed with the objective of making the system reliable,easier, fast, and more informative. There is a lot of reason for the introduction of this project. In the manual System, there are number of inefficiencies that a salesperson faces. Large records-books have to be maintained where relevant and irrelevant information has to be stored which is very untidy and clumsy process. But</w:t>
+      </w:r>
+      <w:r>
+        <w:rPr>
+          <w:rFonts w:ascii="Times New Roman" w:hAnsi="Times New Roman" w:cs="Times New Roman"/>
+          <w:color w:val="111111"/>
+          <w:szCs w:val="24"/>
+          <w:shd w:val="clear" w:color="auto" w:fill="FFFFFF"/>
+        </w:rPr>
+        <w:t xml:space="preserve"> </w:t>
+      </w:r>
+      <w:r>
+        <w:rPr>
+          <w:rFonts w:ascii="Times New Roman" w:hAnsi="Times New Roman" w:cs="Times New Roman"/>
+          <w:color w:val="111111"/>
+          <w:szCs w:val="24"/>
+          <w:shd w:val="clear" w:color="auto" w:fill="FFFFFF"/>
+        </w:rPr>
+        <w:t>our System reduces paper works. On the other hand, there are many inherent problems that exist in any manual system. Usually, they lack efficiency. Less efficiency has a great impact on the productivity of any human being keeping the data up-to-date. The different modules included in our project are administrative module,</w:t>
+      </w:r>
+      <w:r>
+        <w:rPr>
+          <w:rFonts w:ascii="Times New Roman" w:hAnsi="Times New Roman" w:cs="Times New Roman"/>
+          <w:color w:val="111111"/>
+          <w:szCs w:val="24"/>
+          <w:shd w:val="clear" w:color="auto" w:fill="FFFFFF"/>
+        </w:rPr>
+        <w:t xml:space="preserve"> </w:t>
+      </w:r>
+      <w:r>
+        <w:rPr>
+          <w:rFonts w:ascii="Times New Roman" w:hAnsi="Times New Roman" w:cs="Times New Roman"/>
+          <w:color w:val="111111"/>
+          <w:szCs w:val="24"/>
+          <w:shd w:val="clear" w:color="auto" w:fill="FFFFFF"/>
+        </w:rPr>
+        <w:t xml:space="preserve">purchase module, sales module and billing module.Administrator allocates unique username and password to the employees. Each employee can login with the help of his/her unique id and password. Purchase andSales module contains all the purchase and sales details. All the payment details will be shown in the </w:t>
       </w:r>
       <w:r>
         <w:rPr>
@@ -5178,6 +7199,121 @@
     </w:lvl>
   </w:abstractNum>
   <w:abstractNum w:abstractNumId="1">
+    <w:nsid w:val="2C2959EA"/>
+    <w:multiLevelType w:val="multilevel"/>
+    <w:tmpl w:val="370C2548"/>
+    <w:lvl w:ilvl="0">
+      <w:start w:val="4"/>
+      <w:numFmt w:val="decimal"/>
+      <w:lvlText w:val="%1"/>
+      <w:lvlJc w:val="left"/>
+      <w:pPr>
+        <w:ind w:left="435" w:hanging="435"/>
+      </w:pPr>
+      <w:rPr>
+        <w:rFonts w:hint="default"/>
+      </w:rPr>
+    </w:lvl>
+    <w:lvl w:ilvl="1">
+      <w:start w:val="4"/>
+      <w:numFmt w:val="decimal"/>
+      <w:lvlText w:val="%1.%2"/>
+      <w:lvlJc w:val="left"/>
+      <w:pPr>
+        <w:ind w:left="615" w:hanging="435"/>
+      </w:pPr>
+      <w:rPr>
+        <w:rFonts w:hint="default"/>
+      </w:rPr>
+    </w:lvl>
+    <w:lvl w:ilvl="2">
+      <w:start w:val="1"/>
+      <w:numFmt w:val="decimal"/>
+      <w:lvlText w:val="%1.%2.%3"/>
+      <w:lvlJc w:val="left"/>
+      <w:pPr>
+        <w:ind w:left="1004" w:hanging="720"/>
+      </w:pPr>
+      <w:rPr>
+        <w:rFonts w:hint="default"/>
+        <w:b w:val="0"/>
+        <w:bCs/>
+      </w:rPr>
+    </w:lvl>
+    <w:lvl w:ilvl="3">
+      <w:start w:val="1"/>
+      <w:numFmt w:val="decimal"/>
+      <w:lvlText w:val="%1.%2.%3.%4"/>
+      <w:lvlJc w:val="left"/>
+      <w:pPr>
+        <w:ind w:left="1260" w:hanging="720"/>
+      </w:pPr>
+      <w:rPr>
+        <w:rFonts w:hint="default"/>
+      </w:rPr>
+    </w:lvl>
+    <w:lvl w:ilvl="4">
+      <w:start w:val="1"/>
+      <w:numFmt w:val="decimal"/>
+      <w:lvlText w:val="%1.%2.%3.%4.%5"/>
+      <w:lvlJc w:val="left"/>
+      <w:pPr>
+        <w:ind w:left="1800" w:hanging="1080"/>
+      </w:pPr>
+      <w:rPr>
+        <w:rFonts w:hint="default"/>
+      </w:rPr>
+    </w:lvl>
+    <w:lvl w:ilvl="5">
+      <w:start w:val="1"/>
+      <w:numFmt w:val="decimal"/>
+      <w:lvlText w:val="%1.%2.%3.%4.%5.%6"/>
+      <w:lvlJc w:val="left"/>
+      <w:pPr>
+        <w:ind w:left="1980" w:hanging="1080"/>
+      </w:pPr>
+      <w:rPr>
+        <w:rFonts w:hint="default"/>
+      </w:rPr>
+    </w:lvl>
+    <w:lvl w:ilvl="6">
+      <w:start w:val="1"/>
+      <w:numFmt w:val="decimal"/>
+      <w:lvlText w:val="%1.%2.%3.%4.%5.%6.%7"/>
+      <w:lvlJc w:val="left"/>
+      <w:pPr>
+        <w:ind w:left="2520" w:hanging="1440"/>
+      </w:pPr>
+      <w:rPr>
+        <w:rFonts w:hint="default"/>
+      </w:rPr>
+    </w:lvl>
+    <w:lvl w:ilvl="7">
+      <w:start w:val="1"/>
+      <w:numFmt w:val="decimal"/>
+      <w:lvlText w:val="%1.%2.%3.%4.%5.%6.%7.%8"/>
+      <w:lvlJc w:val="left"/>
+      <w:pPr>
+        <w:ind w:left="2700" w:hanging="1440"/>
+      </w:pPr>
+      <w:rPr>
+        <w:rFonts w:hint="default"/>
+      </w:rPr>
+    </w:lvl>
+    <w:lvl w:ilvl="8">
+      <w:start w:val="1"/>
+      <w:numFmt w:val="decimal"/>
+      <w:lvlText w:val="%1.%2.%3.%4.%5.%6.%7.%8.%9"/>
+      <w:lvlJc w:val="left"/>
+      <w:pPr>
+        <w:ind w:left="2880" w:hanging="1440"/>
+      </w:pPr>
+      <w:rPr>
+        <w:rFonts w:hint="default"/>
+      </w:rPr>
+    </w:lvl>
+  </w:abstractNum>
+  <w:abstractNum w:abstractNumId="2">
     <w:nsid w:val="6EDC395D"/>
     <w:multiLevelType w:val="hybridMultilevel"/>
     <w:tmpl w:val="AFC8FD40"/>
@@ -5381,10 +7517,13 @@
     </w:lvl>
   </w:abstractNum>
   <w:num w:numId="1">
-    <w:abstractNumId w:val="1"/>
+    <w:abstractNumId w:val="2"/>
   </w:num>
   <w:num w:numId="2">
     <w:abstractNumId w:val="0"/>
+  </w:num>
+  <w:num w:numId="3">
+    <w:abstractNumId w:val="1"/>
   </w:num>
 </w:numbering>
 </file>
@@ -5909,6 +8048,39 @@
       </w:tblCellMar>
     </w:tblPr>
   </w:style>
+  <w:style w:type="paragraph" w:styleId="ListParagraph">
+    <w:name w:val="List Paragraph"/>
+    <w:aliases w:val="Heading"/>
+    <w:basedOn w:val="Normal"/>
+    <w:link w:val="ListParagraphChar"/>
+    <w:uiPriority w:val="34"/>
+    <w:qFormat/>
+    <w:rsid w:val="00AC4C11"/>
+    <w:pPr>
+      <w:spacing w:after="160" w:line="259" w:lineRule="auto"/>
+      <w:ind w:left="720" w:firstLine="0"/>
+      <w:contextualSpacing/>
+      <w:jc w:val="left"/>
+    </w:pPr>
+    <w:rPr>
+      <w:rFonts w:asciiTheme="minorHAnsi" w:eastAsiaTheme="minorEastAsia" w:hAnsiTheme="minorHAnsi" w:cstheme="minorBidi"/>
+      <w:color w:val="auto"/>
+      <w:sz w:val="22"/>
+      <w:lang w:val="en-IN"/>
+    </w:rPr>
+  </w:style>
+  <w:style w:type="character" w:customStyle="1" w:styleId="ListParagraphChar">
+    <w:name w:val="List Paragraph Char"/>
+    <w:aliases w:val="Heading Char"/>
+    <w:link w:val="ListParagraph"/>
+    <w:uiPriority w:val="34"/>
+    <w:locked/>
+    <w:rsid w:val="00AC4C11"/>
+    <w:rPr>
+      <w:rFonts w:eastAsiaTheme="minorEastAsia"/>
+      <w:lang w:val="en-IN"/>
+    </w:rPr>
+  </w:style>
 </w:styles>
 </file>
 

</xml_diff>